<commit_message>
small update on flowchart
</commit_message>
<xml_diff>
--- a/Documentatie.docx
+++ b/Documentatie.docx
@@ -3256,7 +3256,15 @@
       </w:r>
       <w:proofErr w:type="spellEnd"/>
       <w:r>
-        <w:t xml:space="preserve"> Diagram:</w:t>
+        <w:t xml:space="preserve"> </w:t>
+      </w:r>
+      <w:proofErr w:type="spellStart"/>
+      <w:r>
+        <w:t>Diagram</w:t>
+      </w:r>
+      <w:proofErr w:type="spellEnd"/>
+      <w:r>
+        <w:t>:</w:t>
       </w:r>
     </w:p>
     <w:p>
@@ -3317,6 +3325,9 @@
         <w:br/>
       </w:r>
       <w:r>
+        <w:rPr>
+          <w:noProof/>
+        </w:rPr>
         <w:drawing>
           <wp:inline distT="0" distB="0" distL="0" distR="0" wp14:anchorId="222D0156" wp14:editId="1F2ED7AF">
             <wp:extent cx="6501383" cy="2579914"/>
@@ -3365,10 +3376,10 @@
           <w:noProof/>
         </w:rPr>
         <w:drawing>
-          <wp:inline distT="0" distB="0" distL="0" distR="0" wp14:anchorId="5CE0A556" wp14:editId="6AC574DC">
-            <wp:extent cx="6497320" cy="3322320"/>
-            <wp:effectExtent l="0" t="0" r="0" b="0"/>
-            <wp:docPr id="1422491785" name="Imagine 1"/>
+          <wp:inline distT="0" distB="0" distL="0" distR="0" wp14:anchorId="1A230608" wp14:editId="3043A38C">
+            <wp:extent cx="6573094" cy="3041650"/>
+            <wp:effectExtent l="0" t="0" r="0" b="6350"/>
+            <wp:docPr id="455798778" name="Imagine 1"/>
             <wp:cNvGraphicFramePr>
               <a:graphicFrameLocks xmlns:a="http://schemas.openxmlformats.org/drawingml/2006/main" noChangeAspect="1"/>
             </wp:cNvGraphicFramePr>
@@ -3376,7 +3387,7 @@
               <a:graphicData uri="http://schemas.openxmlformats.org/drawingml/2006/picture">
                 <pic:pic xmlns:pic="http://schemas.openxmlformats.org/drawingml/2006/picture">
                   <pic:nvPicPr>
-                    <pic:cNvPr id="1422491785" name="Imagine 1422491785"/>
+                    <pic:cNvPr id="455798778" name="Imagine 455798778"/>
                     <pic:cNvPicPr/>
                   </pic:nvPicPr>
                   <pic:blipFill>
@@ -3394,7 +3405,7 @@
                   <pic:spPr>
                     <a:xfrm>
                       <a:off x="0" y="0"/>
-                      <a:ext cx="6501830" cy="3324626"/>
+                      <a:ext cx="6581088" cy="3045349"/>
                     </a:xfrm>
                     <a:prstGeom prst="rect">
                       <a:avLst/>

</xml_diff>